<commit_message>
v0.0.1.5 - README editing
</commit_message>
<xml_diff>
--- a/readme.docx
+++ b/readme.docx
@@ -2,37 +2,13 @@
 <file path=word/document.xml><?xml version="1.0" encoding="utf-8"?>
 <w:document xmlns:w="http://schemas.openxmlformats.org/wordprocessingml/2006/main" xmlns:m="http://schemas.openxmlformats.org/officeDocument/2006/math" xmlns:r="http://schemas.openxmlformats.org/officeDocument/2006/relationships" xmlns:o="urn:schemas-microsoft-com:office:office" xmlns:v="urn:schemas-microsoft-com:vml" xmlns:w10="urn:schemas-microsoft-com:office:word" xmlns:a="http://schemas.openxmlformats.org/drawingml/2006/main" xmlns:pic="http://schemas.openxmlformats.org/drawingml/2006/picture" xmlns:wp="http://schemas.openxmlformats.org/drawingml/2006/wordprocessingDrawing">
   <w:body>
-    <w:p>
-      <w:pPr>
-        <w:pStyle w:val="FirstParagraph"/>
-      </w:pPr>
-      <w:r>
-        <w:t xml:space="preserve">#</w:t>
-      </w:r>
-    </w:p>
-    <w:p>
-      <w:pPr>
-        <w:pStyle w:val="BodyText"/>
+    <w:bookmarkStart w:id="33" w:name="pynewcode"/>
+    <w:p>
+      <w:pPr>
+        <w:pStyle w:val="Heading1"/>
       </w:pPr>
       <w:r>
         <w:t xml:space="preserve">pyNewCode</w:t>
-      </w:r>
-    </w:p>
-    <w:bookmarkStart w:id="20" w:name="description"/>
-    <w:p>
-      <w:pPr>
-        <w:pStyle w:val="Heading2"/>
-      </w:pPr>
-      <w:r>
-        <w:t xml:space="preserve">Description:</w:t>
-      </w:r>
-    </w:p>
-    <w:p>
-      <w:pPr>
-        <w:pStyle w:val="FirstParagraph"/>
-      </w:pPr>
-      <w:r>
-        <w:t xml:space="preserve">This application preforms all the usual start-of-project tasks for a new project. It:</w:t>
       </w:r>
     </w:p>
     <w:p>
@@ -43,9 +19,14 @@
           <w:numId w:val="1001"/>
         </w:numPr>
       </w:pPr>
-      <w:r>
-        <w:t xml:space="preserve">Creates the project’s directory structure</w:t>
-      </w:r>
+      <w:hyperlink w:anchor="pynewcode">
+        <w:r>
+          <w:rPr>
+            <w:rStyle w:val="Hyperlink"/>
+          </w:rPr>
+          <w:t xml:space="preserve">pyNewCode</w:t>
+        </w:r>
+      </w:hyperlink>
     </w:p>
     <w:p>
       <w:pPr>
@@ -55,21 +36,14 @@
           <w:numId w:val="1002"/>
         </w:numPr>
       </w:pPr>
-      <w:r>
-        <w:t xml:space="preserve">Creates a project directory (if we’re not using the current directory)</w:t>
-      </w:r>
-    </w:p>
-    <w:p>
-      <w:pPr>
-        <w:pStyle w:val="Compact"/>
-        <w:numPr>
-          <w:ilvl w:val="2"/>
-          <w:numId w:val="1003"/>
-        </w:numPr>
-      </w:pPr>
-      <w:r>
-        <w:t xml:space="preserve">All directories will be subdirectories off the project directory</w:t>
-      </w:r>
+      <w:hyperlink w:anchor="description">
+        <w:r>
+          <w:rPr>
+            <w:rStyle w:val="Hyperlink"/>
+          </w:rPr>
+          <w:t xml:space="preserve">Description:</w:t>
+        </w:r>
+      </w:hyperlink>
     </w:p>
     <w:p>
       <w:pPr>
@@ -79,9 +53,14 @@
           <w:numId w:val="1002"/>
         </w:numPr>
       </w:pPr>
-      <w:r>
-        <w:t xml:space="preserve">Creates a configuration directory (for the project’s config files)</w:t>
-      </w:r>
+      <w:hyperlink w:anchor="syntax">
+        <w:r>
+          <w:rPr>
+            <w:rStyle w:val="Hyperlink"/>
+          </w:rPr>
+          <w:t xml:space="preserve">Syntax:</w:t>
+        </w:r>
+      </w:hyperlink>
     </w:p>
     <w:p>
       <w:pPr>
@@ -91,21 +70,14 @@
           <w:numId w:val="1002"/>
         </w:numPr>
       </w:pPr>
-      <w:r>
-        <w:t xml:space="preserve">Creates a logs directory (for the project’s log files)</w:t>
-      </w:r>
-    </w:p>
-    <w:p>
-      <w:pPr>
-        <w:pStyle w:val="Compact"/>
-        <w:numPr>
-          <w:ilvl w:val="1"/>
-          <w:numId w:val="1002"/>
-        </w:numPr>
-      </w:pPr>
-      <w:r>
-        <w:t xml:space="preserve">Creates a modules directory (for the project’s modules and utilities)</w:t>
-      </w:r>
+      <w:hyperlink w:anchor="handy-newsletters">
+        <w:r>
+          <w:rPr>
+            <w:rStyle w:val="Hyperlink"/>
+          </w:rPr>
+          <w:t xml:space="preserve">Handy Newsletters</w:t>
+        </w:r>
+      </w:hyperlink>
     </w:p>
     <w:p>
       <w:r>
@@ -114,23 +86,158 @@
         </w:pict>
       </w:r>
     </w:p>
+    <w:bookmarkStart w:id="20" w:name="description"/>
+    <w:p>
+      <w:pPr>
+        <w:pStyle w:val="Heading2"/>
+      </w:pPr>
+      <w:r>
+        <w:t xml:space="preserve">Description:</w:t>
+      </w:r>
+    </w:p>
+    <w:p>
+      <w:pPr>
+        <w:pStyle w:val="FirstParagraph"/>
+      </w:pPr>
+      <w:r>
+        <w:t xml:space="preserve">This application preforms all the usual start-of-project tasks for a new project. It:</w:t>
+      </w:r>
+    </w:p>
+    <w:p>
+      <w:pPr>
+        <w:pStyle w:val="Compact"/>
+        <w:numPr>
+          <w:ilvl w:val="0"/>
+          <w:numId w:val="1003"/>
+        </w:numPr>
+      </w:pPr>
+      <w:r>
+        <w:t xml:space="preserve">Creates the project’s directory structure</w:t>
+      </w:r>
+    </w:p>
+    <w:p>
+      <w:pPr>
+        <w:pStyle w:val="Compact"/>
+        <w:numPr>
+          <w:ilvl w:val="1"/>
+          <w:numId w:val="1004"/>
+        </w:numPr>
+      </w:pPr>
+      <w:r>
+        <w:t xml:space="preserve">Creates a project directory (if we’re not using the current directory)</w:t>
+      </w:r>
+    </w:p>
+    <w:p>
+      <w:pPr>
+        <w:pStyle w:val="Compact"/>
+        <w:numPr>
+          <w:ilvl w:val="2"/>
+          <w:numId w:val="1005"/>
+        </w:numPr>
+      </w:pPr>
+      <w:r>
+        <w:t xml:space="preserve">All directories will be subdirectories off the project directory</w:t>
+      </w:r>
+    </w:p>
+    <w:p>
+      <w:pPr>
+        <w:pStyle w:val="Compact"/>
+        <w:numPr>
+          <w:ilvl w:val="1"/>
+          <w:numId w:val="1004"/>
+        </w:numPr>
+      </w:pPr>
+      <w:r>
+        <w:t xml:space="preserve">Creates a configuration directory (for the project’s config files)</w:t>
+      </w:r>
+    </w:p>
+    <w:p>
+      <w:pPr>
+        <w:pStyle w:val="Compact"/>
+        <w:numPr>
+          <w:ilvl w:val="1"/>
+          <w:numId w:val="1004"/>
+        </w:numPr>
+      </w:pPr>
+      <w:r>
+        <w:t xml:space="preserve">Creates a logs directory (for the project’s log files)</w:t>
+      </w:r>
+    </w:p>
+    <w:p>
+      <w:pPr>
+        <w:pStyle w:val="Compact"/>
+        <w:numPr>
+          <w:ilvl w:val="1"/>
+          <w:numId w:val="1004"/>
+        </w:numPr>
+      </w:pPr>
+      <w:r>
+        <w:t xml:space="preserve">Creates a modules directory (for the project’s modules and utilities)</w:t>
+      </w:r>
+    </w:p>
+    <w:p>
+      <w:pPr>
+        <w:pStyle w:val="Compact"/>
+        <w:numPr>
+          <w:ilvl w:val="0"/>
+          <w:numId w:val="1003"/>
+        </w:numPr>
+      </w:pPr>
+      <w:r>
+        <w:t xml:space="preserve">Creates a Project’s base files</w:t>
+      </w:r>
+    </w:p>
+    <w:p>
+      <w:pPr>
+        <w:pStyle w:val="Compact"/>
+        <w:numPr>
+          <w:ilvl w:val="1"/>
+          <w:numId w:val="1006"/>
+        </w:numPr>
+      </w:pPr>
+      <w:r>
+        <w:t xml:space="preserve">Will warn and ask if a file already exists</w:t>
+      </w:r>
+    </w:p>
+    <w:p>
+      <w:pPr>
+        <w:pStyle w:val="Compact"/>
+        <w:numPr>
+          <w:ilvl w:val="1"/>
+          <w:numId w:val="1006"/>
+        </w:numPr>
+      </w:pPr>
+      <w:r>
+        <w:t xml:space="preserve">Creates the project’s main file (starup point)</w:t>
+      </w:r>
+    </w:p>
+    <w:p>
+      <w:pPr>
+        <w:pStyle w:val="Compact"/>
+        <w:numPr>
+          <w:ilvl w:val="1"/>
+          <w:numId w:val="1006"/>
+        </w:numPr>
+      </w:pPr>
+      <w:r>
+        <w:t xml:space="preserve">Creates the project’s configuration file</w:t>
+      </w:r>
+    </w:p>
+    <w:p>
+      <w:r>
+        <w:pict>
+          <v:rect style="width:0;height:1.5pt" o:hralign="center" o:hrstd="t" o:hr="t"/>
+        </w:pict>
+      </w:r>
+    </w:p>
     <w:bookmarkEnd w:id="20"/>
-    <w:bookmarkStart w:id="23" w:name="syntax"/>
+    <w:bookmarkStart w:id="21" w:name="syntax"/>
     <w:p>
       <w:pPr>
         <w:pStyle w:val="Heading2"/>
       </w:pPr>
       <w:r>
         <w:t xml:space="preserve">Syntax:</w:t>
-      </w:r>
-    </w:p>
-    <w:bookmarkStart w:id="21" w:name="pynewcode.exe"/>
-    <w:p>
-      <w:pPr>
-        <w:pStyle w:val="Heading4"/>
-      </w:pPr>
-      <w:r>
-        <w:t xml:space="preserve">pyNewCode.exe:</w:t>
       </w:r>
     </w:p>
     <w:p>
@@ -174,14 +281,12 @@
         <w:t xml:space="preserve">        (will build the new in C:\Users\user\Desktop\myProject directory)</w:t>
       </w:r>
     </w:p>
-    <w:bookmarkEnd w:id="21"/>
-    <w:bookmarkStart w:id="22" w:name="python-pynewcode.py"/>
-    <w:p>
-      <w:pPr>
-        <w:pStyle w:val="Heading4"/>
-      </w:pPr>
-      <w:r>
-        <w:t xml:space="preserve">python pyNewCode.py:</w:t>
+    <w:p>
+      <w:pPr>
+        <w:pStyle w:val="FirstParagraph"/>
+      </w:pPr>
+      <w:r>
+        <w:t xml:space="preserve">OR</w:t>
       </w:r>
     </w:p>
     <w:p>
@@ -248,9 +353,8 @@
         </w:pict>
       </w:r>
     </w:p>
-    <w:bookmarkEnd w:id="22"/>
-    <w:bookmarkEnd w:id="23"/>
-    <w:bookmarkStart w:id="34" w:name="handy-newsletters"/>
+    <w:bookmarkEnd w:id="21"/>
+    <w:bookmarkStart w:id="32" w:name="handy-newsletters"/>
     <w:p>
       <w:pPr>
         <w:pStyle w:val="Heading2"/>
@@ -264,10 +368,10 @@
         <w:pStyle w:val="Compact"/>
         <w:numPr>
           <w:ilvl w:val="0"/>
-          <w:numId w:val="1004"/>
-        </w:numPr>
-      </w:pPr>
-      <w:hyperlink r:id="rId24">
+          <w:numId w:val="1007"/>
+        </w:numPr>
+      </w:pPr>
+      <w:hyperlink r:id="rId22">
         <w:r>
           <w:rPr>
             <w:rStyle w:val="Hyperlink"/>
@@ -281,10 +385,10 @@
         <w:pStyle w:val="Compact"/>
         <w:numPr>
           <w:ilvl w:val="0"/>
-          <w:numId w:val="1004"/>
-        </w:numPr>
-      </w:pPr>
-      <w:hyperlink r:id="rId25">
+          <w:numId w:val="1007"/>
+        </w:numPr>
+      </w:pPr>
+      <w:hyperlink r:id="rId23">
         <w:r>
           <w:rPr>
             <w:rStyle w:val="Hyperlink"/>
@@ -298,10 +402,10 @@
         <w:pStyle w:val="Compact"/>
         <w:numPr>
           <w:ilvl w:val="0"/>
-          <w:numId w:val="1004"/>
-        </w:numPr>
-      </w:pPr>
-      <w:hyperlink r:id="rId26">
+          <w:numId w:val="1007"/>
+        </w:numPr>
+      </w:pPr>
+      <w:hyperlink r:id="rId24">
         <w:r>
           <w:rPr>
             <w:rStyle w:val="Hyperlink"/>
@@ -315,10 +419,10 @@
         <w:pStyle w:val="Compact"/>
         <w:numPr>
           <w:ilvl w:val="0"/>
-          <w:numId w:val="1004"/>
-        </w:numPr>
-      </w:pPr>
-      <w:hyperlink r:id="rId27">
+          <w:numId w:val="1007"/>
+        </w:numPr>
+      </w:pPr>
+      <w:hyperlink r:id="rId25">
         <w:r>
           <w:rPr>
             <w:rStyle w:val="Hyperlink"/>
@@ -332,10 +436,10 @@
         <w:pStyle w:val="Compact"/>
         <w:numPr>
           <w:ilvl w:val="0"/>
-          <w:numId w:val="1004"/>
-        </w:numPr>
-      </w:pPr>
-      <w:hyperlink r:id="rId28">
+          <w:numId w:val="1007"/>
+        </w:numPr>
+      </w:pPr>
+      <w:hyperlink r:id="rId26">
         <w:r>
           <w:rPr>
             <w:rStyle w:val="Hyperlink"/>
@@ -349,10 +453,10 @@
         <w:pStyle w:val="Compact"/>
         <w:numPr>
           <w:ilvl w:val="0"/>
-          <w:numId w:val="1004"/>
-        </w:numPr>
-      </w:pPr>
-      <w:hyperlink r:id="rId29">
+          <w:numId w:val="1007"/>
+        </w:numPr>
+      </w:pPr>
+      <w:hyperlink r:id="rId27">
         <w:r>
           <w:rPr>
             <w:rStyle w:val="Hyperlink"/>
@@ -366,10 +470,10 @@
         <w:pStyle w:val="Compact"/>
         <w:numPr>
           <w:ilvl w:val="0"/>
-          <w:numId w:val="1004"/>
-        </w:numPr>
-      </w:pPr>
-      <w:hyperlink r:id="rId30">
+          <w:numId w:val="1007"/>
+        </w:numPr>
+      </w:pPr>
+      <w:hyperlink r:id="rId28">
         <w:r>
           <w:rPr>
             <w:rStyle w:val="Hyperlink"/>
@@ -383,10 +487,10 @@
         <w:pStyle w:val="Compact"/>
         <w:numPr>
           <w:ilvl w:val="0"/>
-          <w:numId w:val="1004"/>
-        </w:numPr>
-      </w:pPr>
-      <w:hyperlink r:id="rId31">
+          <w:numId w:val="1007"/>
+        </w:numPr>
+      </w:pPr>
+      <w:hyperlink r:id="rId29">
         <w:r>
           <w:rPr>
             <w:rStyle w:val="Hyperlink"/>
@@ -400,10 +504,10 @@
         <w:pStyle w:val="Compact"/>
         <w:numPr>
           <w:ilvl w:val="0"/>
-          <w:numId w:val="1004"/>
-        </w:numPr>
-      </w:pPr>
-      <w:hyperlink r:id="rId32">
+          <w:numId w:val="1007"/>
+        </w:numPr>
+      </w:pPr>
+      <w:hyperlink r:id="rId30">
         <w:r>
           <w:rPr>
             <w:rStyle w:val="Hyperlink"/>
@@ -417,10 +521,10 @@
         <w:pStyle w:val="Compact"/>
         <w:numPr>
           <w:ilvl w:val="0"/>
-          <w:numId w:val="1004"/>
-        </w:numPr>
-      </w:pPr>
-      <w:hyperlink r:id="rId33">
+          <w:numId w:val="1007"/>
+        </w:numPr>
+      </w:pPr>
+      <w:hyperlink r:id="rId31">
         <w:r>
           <w:rPr>
             <w:rStyle w:val="Hyperlink"/>
@@ -429,7 +533,8 @@
         </w:r>
       </w:hyperlink>
     </w:p>
-    <w:bookmarkEnd w:id="34"/>
+    <w:bookmarkEnd w:id="32"/>
+    <w:bookmarkEnd w:id="33"/>
     <w:sectPr/>
   </w:body>
 </w:document>
@@ -652,6 +757,15 @@
     <w:abstractNumId w:val="991"/>
   </w:num>
   <w:num w:numId="1004">
+    <w:abstractNumId w:val="991"/>
+  </w:num>
+  <w:num w:numId="1005">
+    <w:abstractNumId w:val="991"/>
+  </w:num>
+  <w:num w:numId="1006">
+    <w:abstractNumId w:val="991"/>
+  </w:num>
+  <w:num w:numId="1007">
     <w:abstractNumId w:val="991"/>
   </w:num>
 </w:numbering>

</xml_diff>

<commit_message>
v0.0.1.8 - Added writeYAML.py; Added writeTodo.py
</commit_message>
<xml_diff>
--- a/readme.docx
+++ b/readme.docx
@@ -2,7 +2,7 @@
 <file path=word/document.xml><?xml version="1.0" encoding="utf-8"?>
 <w:document xmlns:w="http://schemas.openxmlformats.org/wordprocessingml/2006/main" xmlns:m="http://schemas.openxmlformats.org/officeDocument/2006/math" xmlns:r="http://schemas.openxmlformats.org/officeDocument/2006/relationships" xmlns:o="urn:schemas-microsoft-com:office:office" xmlns:v="urn:schemas-microsoft-com:vml" xmlns:w10="urn:schemas-microsoft-com:office:word" xmlns:a="http://schemas.openxmlformats.org/drawingml/2006/main" xmlns:pic="http://schemas.openxmlformats.org/drawingml/2006/picture" xmlns:wp="http://schemas.openxmlformats.org/drawingml/2006/wordprocessingDrawing">
   <w:body>
-    <w:bookmarkStart w:id="33" w:name="pynewcode"/>
+    <w:bookmarkStart w:id="34" w:name="pynewcode"/>
     <w:p>
       <w:pPr>
         <w:pStyle w:val="Heading1"/>
@@ -70,6 +70,23 @@
           <w:numId w:val="1002"/>
         </w:numPr>
       </w:pPr>
+      <w:hyperlink w:anchor="example-outputs">
+        <w:r>
+          <w:rPr>
+            <w:rStyle w:val="Hyperlink"/>
+          </w:rPr>
+          <w:t xml:space="preserve">Example Outputs</w:t>
+        </w:r>
+      </w:hyperlink>
+    </w:p>
+    <w:p>
+      <w:pPr>
+        <w:pStyle w:val="Compact"/>
+        <w:numPr>
+          <w:ilvl w:val="1"/>
+          <w:numId w:val="1002"/>
+        </w:numPr>
+      </w:pPr>
       <w:hyperlink w:anchor="handy-newsletters">
         <w:r>
           <w:rPr>
@@ -105,6 +122,32 @@
     </w:p>
     <w:p>
       <w:pPr>
+        <w:pStyle w:val="BodyText"/>
+      </w:pPr>
+      <w:r>
+        <w:rPr>
+          <w:b/>
+          <w:bCs/>
+        </w:rPr>
+        <w:t xml:space="preserve">NOTE:</w:t>
+      </w:r>
+    </w:p>
+    <w:p>
+      <w:pPr>
+        <w:pStyle w:val="BodyText"/>
+      </w:pPr>
+      <w:r>
+        <w:t xml:space="preserve">All writing is driven by the YAML configuration file – If you don’t want</w:t>
+      </w:r>
+      <w:r>
+        <w:t xml:space="preserve"> </w:t>
+      </w:r>
+      <w:r>
+        <w:t xml:space="preserve">the file or directory, you can just set that item to false.</w:t>
+      </w:r>
+    </w:p>
+    <w:p>
+      <w:pPr>
         <w:pStyle w:val="Compact"/>
         <w:numPr>
           <w:ilvl w:val="0"/>
@@ -221,6 +264,64 @@
       </w:pPr>
       <w:r>
         <w:t xml:space="preserve">Creates the project’s configuration file</w:t>
+      </w:r>
+    </w:p>
+    <w:p>
+      <w:pPr>
+        <w:pStyle w:val="Compact"/>
+        <w:numPr>
+          <w:ilvl w:val="1"/>
+          <w:numId w:val="1006"/>
+        </w:numPr>
+      </w:pPr>
+      <w:r>
+        <w:t xml:space="preserve">Creates the project’s modules\</w:t>
+      </w:r>
+      <w:r>
+        <w:rPr>
+          <w:b/>
+          <w:bCs/>
+        </w:rPr>
+        <w:t xml:space="preserve">init</w:t>
+      </w:r>
+      <w:r>
+        <w:t xml:space="preserve">.py file</w:t>
+      </w:r>
+    </w:p>
+    <w:p>
+      <w:pPr>
+        <w:pStyle w:val="Compact"/>
+        <w:numPr>
+          <w:ilvl w:val="1"/>
+          <w:numId w:val="1006"/>
+        </w:numPr>
+      </w:pPr>
+      <w:r>
+        <w:t xml:space="preserve">Creates the project’s YAML file</w:t>
+      </w:r>
+    </w:p>
+    <w:p>
+      <w:pPr>
+        <w:pStyle w:val="Compact"/>
+        <w:numPr>
+          <w:ilvl w:val="1"/>
+          <w:numId w:val="1006"/>
+        </w:numPr>
+      </w:pPr>
+      <w:r>
+        <w:t xml:space="preserve">Creates a todo.txt file for the project</w:t>
+      </w:r>
+    </w:p>
+    <w:p>
+      <w:pPr>
+        <w:pStyle w:val="Compact"/>
+        <w:numPr>
+          <w:ilvl w:val="2"/>
+          <w:numId w:val="1007"/>
+        </w:numPr>
+      </w:pPr>
+      <w:r>
+        <w:t xml:space="preserve">Please follow the instructions in this file after generation</w:t>
       </w:r>
     </w:p>
     <w:p>
@@ -354,12 +455,193 @@
       </w:r>
     </w:p>
     <w:bookmarkEnd w:id="21"/>
-    <w:bookmarkStart w:id="32" w:name="handy-newsletters"/>
+    <w:bookmarkStart w:id="22" w:name="example-outputs"/>
     <w:p>
       <w:pPr>
         <w:pStyle w:val="Heading2"/>
       </w:pPr>
       <w:r>
+        <w:t xml:space="preserve">Example Outputs</w:t>
+      </w:r>
+    </w:p>
+    <w:p>
+      <w:pPr>
+        <w:pStyle w:val="FirstParagraph"/>
+      </w:pPr>
+      <w:r>
+        <w:t xml:space="preserve">todo.txt file</w:t>
+      </w:r>
+    </w:p>
+    <w:p>
+      <w:pPr>
+        <w:pStyle w:val="SourceCode"/>
+      </w:pPr>
+      <w:r>
+        <w:rPr>
+          <w:rStyle w:val="VerbatimChar"/>
+        </w:rPr>
+        <w:t xml:space="preserve"># YAML file todos:</w:t>
+      </w:r>
+      <w:r>
+        <w:br/>
+      </w:r>
+      <w:r>
+        <w:rPr>
+          <w:rStyle w:val="VerbatimChar"/>
+        </w:rPr>
+        <w:t xml:space="preserve">    - Change "author: Nobody" to your name</w:t>
+      </w:r>
+      <w:r>
+        <w:br/>
+      </w:r>
+      <w:r>
+        <w:rPr>
+          <w:rStyle w:val="VerbatimChar"/>
+        </w:rPr>
+        <w:t xml:space="preserve">    - Change "project: MyNewProject" to your project name</w:t>
+      </w:r>
+    </w:p>
+    <w:p>
+      <w:pPr>
+        <w:pStyle w:val="FirstParagraph"/>
+      </w:pPr>
+      <w:r>
+        <w:t xml:space="preserve">project.yaml file</w:t>
+      </w:r>
+    </w:p>
+    <w:p>
+      <w:pPr>
+        <w:pStyle w:val="SourceCode"/>
+      </w:pPr>
+      <w:r>
+        <w:rPr>
+          <w:rStyle w:val="VerbatimChar"/>
+        </w:rPr>
+        <w:t xml:space="preserve">author: Nobody</w:t>
+      </w:r>
+      <w:r>
+        <w:br/>
+      </w:r>
+      <w:r>
+        <w:rPr>
+          <w:rStyle w:val="VerbatimChar"/>
+        </w:rPr>
+        <w:t xml:space="preserve">directories:</w:t>
+      </w:r>
+      <w:r>
+        <w:br/>
+      </w:r>
+      <w:r>
+        <w:rPr>
+          <w:rStyle w:val="VerbatimChar"/>
+        </w:rPr>
+        <w:t xml:space="preserve">  config: config</w:t>
+      </w:r>
+      <w:r>
+        <w:br/>
+      </w:r>
+      <w:r>
+        <w:rPr>
+          <w:rStyle w:val="VerbatimChar"/>
+        </w:rPr>
+        <w:t xml:space="preserve">  logs: logs</w:t>
+      </w:r>
+      <w:r>
+        <w:br/>
+      </w:r>
+      <w:r>
+        <w:rPr>
+          <w:rStyle w:val="VerbatimChar"/>
+        </w:rPr>
+        <w:t xml:space="preserve">  modules: modules</w:t>
+      </w:r>
+      <w:r>
+        <w:br/>
+      </w:r>
+      <w:r>
+        <w:rPr>
+          <w:rStyle w:val="VerbatimChar"/>
+        </w:rPr>
+        <w:t xml:space="preserve">options:</w:t>
+      </w:r>
+      <w:r>
+        <w:br/>
+      </w:r>
+      <w:r>
+        <w:rPr>
+          <w:rStyle w:val="VerbatimChar"/>
+        </w:rPr>
+        <w:t xml:space="preserve">  logVerbose: true</w:t>
+      </w:r>
+      <w:r>
+        <w:br/>
+      </w:r>
+      <w:r>
+        <w:rPr>
+          <w:rStyle w:val="VerbatimChar"/>
+        </w:rPr>
+        <w:t xml:space="preserve">  logging: true</w:t>
+      </w:r>
+      <w:r>
+        <w:br/>
+      </w:r>
+      <w:r>
+        <w:rPr>
+          <w:rStyle w:val="VerbatimChar"/>
+        </w:rPr>
+        <w:t xml:space="preserve">  screenclear: true</w:t>
+      </w:r>
+      <w:r>
+        <w:br/>
+      </w:r>
+      <w:r>
+        <w:rPr>
+          <w:rStyle w:val="VerbatimChar"/>
+        </w:rPr>
+        <w:t xml:space="preserve">  screenpretty: true</w:t>
+      </w:r>
+      <w:r>
+        <w:br/>
+      </w:r>
+      <w:r>
+        <w:rPr>
+          <w:rStyle w:val="VerbatimChar"/>
+        </w:rPr>
+        <w:t xml:space="preserve">  screenprint: true</w:t>
+      </w:r>
+      <w:r>
+        <w:br/>
+      </w:r>
+      <w:r>
+        <w:rPr>
+          <w:rStyle w:val="VerbatimChar"/>
+        </w:rPr>
+        <w:t xml:space="preserve">project: MyNewProject</w:t>
+      </w:r>
+      <w:r>
+        <w:br/>
+      </w:r>
+      <w:r>
+        <w:rPr>
+          <w:rStyle w:val="VerbatimChar"/>
+        </w:rPr>
+        <w:t xml:space="preserve">version: 0.0.1</w:t>
+      </w:r>
+    </w:p>
+    <w:p>
+      <w:r>
+        <w:pict>
+          <v:rect style="width:0;height:1.5pt" o:hralign="center" o:hrstd="t" o:hr="t"/>
+        </w:pict>
+      </w:r>
+    </w:p>
+    <w:bookmarkEnd w:id="22"/>
+    <w:bookmarkStart w:id="33" w:name="handy-newsletters"/>
+    <w:p>
+      <w:pPr>
+        <w:pStyle w:val="Heading2"/>
+      </w:pPr>
+      <w:r>
         <w:t xml:space="preserve">Handy Newsletters</w:t>
       </w:r>
     </w:p>
@@ -368,10 +650,10 @@
         <w:pStyle w:val="Compact"/>
         <w:numPr>
           <w:ilvl w:val="0"/>
-          <w:numId w:val="1007"/>
-        </w:numPr>
-      </w:pPr>
-      <w:hyperlink r:id="rId22">
+          <w:numId w:val="1008"/>
+        </w:numPr>
+      </w:pPr>
+      <w:hyperlink r:id="rId23">
         <w:r>
           <w:rPr>
             <w:rStyle w:val="Hyperlink"/>
@@ -385,10 +667,10 @@
         <w:pStyle w:val="Compact"/>
         <w:numPr>
           <w:ilvl w:val="0"/>
-          <w:numId w:val="1007"/>
-        </w:numPr>
-      </w:pPr>
-      <w:hyperlink r:id="rId23">
+          <w:numId w:val="1008"/>
+        </w:numPr>
+      </w:pPr>
+      <w:hyperlink r:id="rId24">
         <w:r>
           <w:rPr>
             <w:rStyle w:val="Hyperlink"/>
@@ -402,10 +684,10 @@
         <w:pStyle w:val="Compact"/>
         <w:numPr>
           <w:ilvl w:val="0"/>
-          <w:numId w:val="1007"/>
-        </w:numPr>
-      </w:pPr>
-      <w:hyperlink r:id="rId24">
+          <w:numId w:val="1008"/>
+        </w:numPr>
+      </w:pPr>
+      <w:hyperlink r:id="rId25">
         <w:r>
           <w:rPr>
             <w:rStyle w:val="Hyperlink"/>
@@ -419,10 +701,10 @@
         <w:pStyle w:val="Compact"/>
         <w:numPr>
           <w:ilvl w:val="0"/>
-          <w:numId w:val="1007"/>
-        </w:numPr>
-      </w:pPr>
-      <w:hyperlink r:id="rId25">
+          <w:numId w:val="1008"/>
+        </w:numPr>
+      </w:pPr>
+      <w:hyperlink r:id="rId26">
         <w:r>
           <w:rPr>
             <w:rStyle w:val="Hyperlink"/>
@@ -436,10 +718,10 @@
         <w:pStyle w:val="Compact"/>
         <w:numPr>
           <w:ilvl w:val="0"/>
-          <w:numId w:val="1007"/>
-        </w:numPr>
-      </w:pPr>
-      <w:hyperlink r:id="rId26">
+          <w:numId w:val="1008"/>
+        </w:numPr>
+      </w:pPr>
+      <w:hyperlink r:id="rId27">
         <w:r>
           <w:rPr>
             <w:rStyle w:val="Hyperlink"/>
@@ -453,10 +735,10 @@
         <w:pStyle w:val="Compact"/>
         <w:numPr>
           <w:ilvl w:val="0"/>
-          <w:numId w:val="1007"/>
-        </w:numPr>
-      </w:pPr>
-      <w:hyperlink r:id="rId27">
+          <w:numId w:val="1008"/>
+        </w:numPr>
+      </w:pPr>
+      <w:hyperlink r:id="rId28">
         <w:r>
           <w:rPr>
             <w:rStyle w:val="Hyperlink"/>
@@ -470,10 +752,10 @@
         <w:pStyle w:val="Compact"/>
         <w:numPr>
           <w:ilvl w:val="0"/>
-          <w:numId w:val="1007"/>
-        </w:numPr>
-      </w:pPr>
-      <w:hyperlink r:id="rId28">
+          <w:numId w:val="1008"/>
+        </w:numPr>
+      </w:pPr>
+      <w:hyperlink r:id="rId29">
         <w:r>
           <w:rPr>
             <w:rStyle w:val="Hyperlink"/>
@@ -487,10 +769,10 @@
         <w:pStyle w:val="Compact"/>
         <w:numPr>
           <w:ilvl w:val="0"/>
-          <w:numId w:val="1007"/>
-        </w:numPr>
-      </w:pPr>
-      <w:hyperlink r:id="rId29">
+          <w:numId w:val="1008"/>
+        </w:numPr>
+      </w:pPr>
+      <w:hyperlink r:id="rId30">
         <w:r>
           <w:rPr>
             <w:rStyle w:val="Hyperlink"/>
@@ -504,10 +786,10 @@
         <w:pStyle w:val="Compact"/>
         <w:numPr>
           <w:ilvl w:val="0"/>
-          <w:numId w:val="1007"/>
-        </w:numPr>
-      </w:pPr>
-      <w:hyperlink r:id="rId30">
+          <w:numId w:val="1008"/>
+        </w:numPr>
+      </w:pPr>
+      <w:hyperlink r:id="rId31">
         <w:r>
           <w:rPr>
             <w:rStyle w:val="Hyperlink"/>
@@ -521,10 +803,10 @@
         <w:pStyle w:val="Compact"/>
         <w:numPr>
           <w:ilvl w:val="0"/>
-          <w:numId w:val="1007"/>
-        </w:numPr>
-      </w:pPr>
-      <w:hyperlink r:id="rId31">
+          <w:numId w:val="1008"/>
+        </w:numPr>
+      </w:pPr>
+      <w:hyperlink r:id="rId32">
         <w:r>
           <w:rPr>
             <w:rStyle w:val="Hyperlink"/>
@@ -533,8 +815,8 @@
         </w:r>
       </w:hyperlink>
     </w:p>
-    <w:bookmarkEnd w:id="32"/>
     <w:bookmarkEnd w:id="33"/>
+    <w:bookmarkEnd w:id="34"/>
     <w:sectPr/>
   </w:body>
 </w:document>
@@ -766,6 +1048,9 @@
     <w:abstractNumId w:val="991"/>
   </w:num>
   <w:num w:numId="1007">
+    <w:abstractNumId w:val="991"/>
+  </w:num>
+  <w:num w:numId="1008">
     <w:abstractNumId w:val="991"/>
   </w:num>
 </w:numbering>

</xml_diff>

<commit_message>
v0.0.1.9 - Added thinking-explainer comments to pyNewCode.py; General clean up.
</commit_message>
<xml_diff>
--- a/readme.docx
+++ b/readme.docx
@@ -2,7 +2,7 @@
 <file path=word/document.xml><?xml version="1.0" encoding="utf-8"?>
 <w:document xmlns:w="http://schemas.openxmlformats.org/wordprocessingml/2006/main" xmlns:m="http://schemas.openxmlformats.org/officeDocument/2006/math" xmlns:r="http://schemas.openxmlformats.org/officeDocument/2006/relationships" xmlns:o="urn:schemas-microsoft-com:office:office" xmlns:v="urn:schemas-microsoft-com:vml" xmlns:w10="urn:schemas-microsoft-com:office:word" xmlns:a="http://schemas.openxmlformats.org/drawingml/2006/main" xmlns:pic="http://schemas.openxmlformats.org/drawingml/2006/picture" xmlns:wp="http://schemas.openxmlformats.org/drawingml/2006/wordprocessingDrawing">
   <w:body>
-    <w:bookmarkStart w:id="34" w:name="pynewcode"/>
+    <w:bookmarkStart w:id="35" w:name="pynewcode"/>
     <w:p>
       <w:pPr>
         <w:pStyle w:val="Heading1"/>
@@ -41,7 +41,24 @@
           <w:rPr>
             <w:rStyle w:val="Hyperlink"/>
           </w:rPr>
-          <w:t xml:space="preserve">Description:</w:t>
+          <w:t xml:space="preserve">Description</w:t>
+        </w:r>
+      </w:hyperlink>
+    </w:p>
+    <w:p>
+      <w:pPr>
+        <w:pStyle w:val="Compact"/>
+        <w:numPr>
+          <w:ilvl w:val="1"/>
+          <w:numId w:val="1002"/>
+        </w:numPr>
+      </w:pPr>
+      <w:hyperlink w:anchor="requirements">
+        <w:r>
+          <w:rPr>
+            <w:rStyle w:val="Hyperlink"/>
+          </w:rPr>
+          <w:t xml:space="preserve">Requirements</w:t>
         </w:r>
       </w:hyperlink>
     </w:p>
@@ -58,7 +75,7 @@
           <w:rPr>
             <w:rStyle w:val="Hyperlink"/>
           </w:rPr>
-          <w:t xml:space="preserve">Syntax:</w:t>
+          <w:t xml:space="preserve">Syntax</w:t>
         </w:r>
       </w:hyperlink>
     </w:p>
@@ -109,7 +126,7 @@
         <w:pStyle w:val="Heading2"/>
       </w:pPr>
       <w:r>
-        <w:t xml:space="preserve">Description:</w:t>
+        <w:t xml:space="preserve">Description</w:t>
       </w:r>
     </w:p>
     <w:p>
@@ -117,117 +134,149 @@
         <w:pStyle w:val="FirstParagraph"/>
       </w:pPr>
       <w:r>
-        <w:t xml:space="preserve">This application preforms all the usual start-of-project tasks for a new project. It:</w:t>
-      </w:r>
-    </w:p>
-    <w:p>
-      <w:pPr>
-        <w:pStyle w:val="BodyText"/>
-      </w:pPr>
+        <w:t xml:space="preserve">This python application preforms all the usual start-of-project tasks for a new project. It:</w:t>
+      </w:r>
+    </w:p>
+    <w:p>
+      <w:pPr>
+        <w:pStyle w:val="Compact"/>
+        <w:numPr>
+          <w:ilvl w:val="0"/>
+          <w:numId w:val="1003"/>
+        </w:numPr>
+      </w:pPr>
+      <w:r>
+        <w:t xml:space="preserve">Creates the project’s directory structure</w:t>
+      </w:r>
+    </w:p>
+    <w:p>
+      <w:pPr>
+        <w:pStyle w:val="Compact"/>
+        <w:numPr>
+          <w:ilvl w:val="1"/>
+          <w:numId w:val="1004"/>
+        </w:numPr>
+      </w:pPr>
+      <w:r>
+        <w:t xml:space="preserve">Creates a project directory (if we’re not using the current directory)</w:t>
+      </w:r>
+    </w:p>
+    <w:p>
+      <w:pPr>
+        <w:pStyle w:val="Compact"/>
+        <w:numPr>
+          <w:ilvl w:val="2"/>
+          <w:numId w:val="1005"/>
+        </w:numPr>
+      </w:pPr>
+      <w:r>
+        <w:t xml:space="preserve">All directories will be subdirectories off the project directory</w:t>
+      </w:r>
+    </w:p>
+    <w:p>
+      <w:pPr>
+        <w:pStyle w:val="Compact"/>
+        <w:numPr>
+          <w:ilvl w:val="1"/>
+          <w:numId w:val="1004"/>
+        </w:numPr>
+      </w:pPr>
+      <w:r>
+        <w:t xml:space="preserve">Creates a configuration directory (for the project’s config files)</w:t>
+      </w:r>
+    </w:p>
+    <w:p>
+      <w:pPr>
+        <w:pStyle w:val="Compact"/>
+        <w:numPr>
+          <w:ilvl w:val="1"/>
+          <w:numId w:val="1004"/>
+        </w:numPr>
+      </w:pPr>
+      <w:r>
+        <w:t xml:space="preserve">Creates a logs directory (for the project’s log files)</w:t>
+      </w:r>
+    </w:p>
+    <w:p>
+      <w:pPr>
+        <w:pStyle w:val="Compact"/>
+        <w:numPr>
+          <w:ilvl w:val="1"/>
+          <w:numId w:val="1004"/>
+        </w:numPr>
+      </w:pPr>
+      <w:r>
+        <w:t xml:space="preserve">Creates a modules directory (for the project’s modules and utilities)</w:t>
+      </w:r>
+    </w:p>
+    <w:p>
+      <w:pPr>
+        <w:pStyle w:val="Compact"/>
+        <w:numPr>
+          <w:ilvl w:val="0"/>
+          <w:numId w:val="1003"/>
+        </w:numPr>
+      </w:pPr>
+      <w:r>
+        <w:t xml:space="preserve">Creates a Project’s base files</w:t>
+      </w:r>
+    </w:p>
+    <w:p>
+      <w:pPr>
+        <w:pStyle w:val="Compact"/>
+        <w:numPr>
+          <w:ilvl w:val="1"/>
+          <w:numId w:val="1006"/>
+        </w:numPr>
+      </w:pPr>
+      <w:r>
+        <w:t xml:space="preserve">Will warn and ask if a file already exists</w:t>
+      </w:r>
+    </w:p>
+    <w:p>
+      <w:pPr>
+        <w:pStyle w:val="Compact"/>
+        <w:numPr>
+          <w:ilvl w:val="1"/>
+          <w:numId w:val="1006"/>
+        </w:numPr>
+      </w:pPr>
+      <w:r>
+        <w:t xml:space="preserve">Creates the project’s main file (starup point)</w:t>
+      </w:r>
+    </w:p>
+    <w:p>
+      <w:pPr>
+        <w:pStyle w:val="Compact"/>
+        <w:numPr>
+          <w:ilvl w:val="1"/>
+          <w:numId w:val="1006"/>
+        </w:numPr>
+      </w:pPr>
+      <w:r>
+        <w:t xml:space="preserve">Creates the project’s configuration file</w:t>
+      </w:r>
+    </w:p>
+    <w:p>
+      <w:pPr>
+        <w:pStyle w:val="Compact"/>
+        <w:numPr>
+          <w:ilvl w:val="1"/>
+          <w:numId w:val="1006"/>
+        </w:numPr>
+      </w:pPr>
+      <w:r>
+        <w:t xml:space="preserve">Creates the project’s modules\</w:t>
+      </w:r>
       <w:r>
         <w:rPr>
           <w:b/>
           <w:bCs/>
         </w:rPr>
-        <w:t xml:space="preserve">NOTE:</w:t>
-      </w:r>
-    </w:p>
-    <w:p>
-      <w:pPr>
-        <w:pStyle w:val="BodyText"/>
-      </w:pPr>
-      <w:r>
-        <w:t xml:space="preserve">All writing is driven by the YAML configuration file – If you don’t want</w:t>
-      </w:r>
-      <w:r>
-        <w:t xml:space="preserve"> </w:t>
-      </w:r>
-      <w:r>
-        <w:t xml:space="preserve">the file or directory, you can just set that item to false.</w:t>
-      </w:r>
-    </w:p>
-    <w:p>
-      <w:pPr>
-        <w:pStyle w:val="Compact"/>
-        <w:numPr>
-          <w:ilvl w:val="0"/>
-          <w:numId w:val="1003"/>
-        </w:numPr>
-      </w:pPr>
-      <w:r>
-        <w:t xml:space="preserve">Creates the project’s directory structure</w:t>
-      </w:r>
-    </w:p>
-    <w:p>
-      <w:pPr>
-        <w:pStyle w:val="Compact"/>
-        <w:numPr>
-          <w:ilvl w:val="1"/>
-          <w:numId w:val="1004"/>
-        </w:numPr>
-      </w:pPr>
-      <w:r>
-        <w:t xml:space="preserve">Creates a project directory (if we’re not using the current directory)</w:t>
-      </w:r>
-    </w:p>
-    <w:p>
-      <w:pPr>
-        <w:pStyle w:val="Compact"/>
-        <w:numPr>
-          <w:ilvl w:val="2"/>
-          <w:numId w:val="1005"/>
-        </w:numPr>
-      </w:pPr>
-      <w:r>
-        <w:t xml:space="preserve">All directories will be subdirectories off the project directory</w:t>
-      </w:r>
-    </w:p>
-    <w:p>
-      <w:pPr>
-        <w:pStyle w:val="Compact"/>
-        <w:numPr>
-          <w:ilvl w:val="1"/>
-          <w:numId w:val="1004"/>
-        </w:numPr>
-      </w:pPr>
-      <w:r>
-        <w:t xml:space="preserve">Creates a configuration directory (for the project’s config files)</w:t>
-      </w:r>
-    </w:p>
-    <w:p>
-      <w:pPr>
-        <w:pStyle w:val="Compact"/>
-        <w:numPr>
-          <w:ilvl w:val="1"/>
-          <w:numId w:val="1004"/>
-        </w:numPr>
-      </w:pPr>
-      <w:r>
-        <w:t xml:space="preserve">Creates a logs directory (for the project’s log files)</w:t>
-      </w:r>
-    </w:p>
-    <w:p>
-      <w:pPr>
-        <w:pStyle w:val="Compact"/>
-        <w:numPr>
-          <w:ilvl w:val="1"/>
-          <w:numId w:val="1004"/>
-        </w:numPr>
-      </w:pPr>
-      <w:r>
-        <w:t xml:space="preserve">Creates a modules directory (for the project’s modules and utilities)</w:t>
-      </w:r>
-    </w:p>
-    <w:p>
-      <w:pPr>
-        <w:pStyle w:val="Compact"/>
-        <w:numPr>
-          <w:ilvl w:val="0"/>
-          <w:numId w:val="1003"/>
-        </w:numPr>
-      </w:pPr>
-      <w:r>
-        <w:t xml:space="preserve">Creates a Project’s base files</w:t>
+        <w:t xml:space="preserve">init</w:t>
+      </w:r>
+      <w:r>
+        <w:t xml:space="preserve">.py file</w:t>
       </w:r>
     </w:p>
     <w:p>
@@ -239,7 +288,7 @@
         </w:numPr>
       </w:pPr>
       <w:r>
-        <w:t xml:space="preserve">Will warn and ask if a file already exists</w:t>
+        <w:t xml:space="preserve">Creates the project’s YAML file</w:t>
       </w:r>
     </w:p>
     <w:p>
@@ -251,77 +300,39 @@
         </w:numPr>
       </w:pPr>
       <w:r>
-        <w:t xml:space="preserve">Creates the project’s main file (starup point)</w:t>
-      </w:r>
-    </w:p>
-    <w:p>
-      <w:pPr>
-        <w:pStyle w:val="Compact"/>
-        <w:numPr>
-          <w:ilvl w:val="1"/>
-          <w:numId w:val="1006"/>
-        </w:numPr>
-      </w:pPr>
-      <w:r>
-        <w:t xml:space="preserve">Creates the project’s configuration file</w:t>
-      </w:r>
-    </w:p>
-    <w:p>
-      <w:pPr>
-        <w:pStyle w:val="Compact"/>
-        <w:numPr>
-          <w:ilvl w:val="1"/>
-          <w:numId w:val="1006"/>
-        </w:numPr>
-      </w:pPr>
-      <w:r>
-        <w:t xml:space="preserve">Creates the project’s modules\</w:t>
-      </w:r>
+        <w:t xml:space="preserve">Creates a todo.md file for the project</w:t>
+      </w:r>
+    </w:p>
+    <w:p>
+      <w:pPr>
+        <w:pStyle w:val="Compact"/>
+        <w:numPr>
+          <w:ilvl w:val="2"/>
+          <w:numId w:val="1007"/>
+        </w:numPr>
+      </w:pPr>
+      <w:r>
+        <w:t xml:space="preserve">Please follow the instructions in this file after generation</w:t>
+      </w:r>
+    </w:p>
+    <w:p>
+      <w:pPr>
+        <w:pStyle w:val="FirstParagraph"/>
+      </w:pPr>
       <w:r>
         <w:rPr>
           <w:b/>
           <w:bCs/>
         </w:rPr>
-        <w:t xml:space="preserve">init</w:t>
-      </w:r>
-      <w:r>
-        <w:t xml:space="preserve">.py file</w:t>
-      </w:r>
-    </w:p>
-    <w:p>
-      <w:pPr>
-        <w:pStyle w:val="Compact"/>
-        <w:numPr>
-          <w:ilvl w:val="1"/>
-          <w:numId w:val="1006"/>
-        </w:numPr>
-      </w:pPr>
-      <w:r>
-        <w:t xml:space="preserve">Creates the project’s YAML file</w:t>
-      </w:r>
-    </w:p>
-    <w:p>
-      <w:pPr>
-        <w:pStyle w:val="Compact"/>
-        <w:numPr>
-          <w:ilvl w:val="1"/>
-          <w:numId w:val="1006"/>
-        </w:numPr>
-      </w:pPr>
-      <w:r>
-        <w:t xml:space="preserve">Creates a todo.txt file for the project</w:t>
-      </w:r>
-    </w:p>
-    <w:p>
-      <w:pPr>
-        <w:pStyle w:val="Compact"/>
-        <w:numPr>
-          <w:ilvl w:val="2"/>
-          <w:numId w:val="1007"/>
-        </w:numPr>
-      </w:pPr>
-      <w:r>
-        <w:t xml:space="preserve">Please follow the instructions in this file after generation</w:t>
+        <w:t xml:space="preserve">NOTE:</w:t>
+      </w:r>
+    </w:p>
+    <w:p>
+      <w:pPr>
+        <w:pStyle w:val="BodyText"/>
+      </w:pPr>
+      <w:r>
+        <w:t xml:space="preserve">All writing is driven by the YAML configuration file – If you don’t want a particular file, you can just set that item to false.</w:t>
       </w:r>
     </w:p>
     <w:p>
@@ -332,54 +343,13 @@
       </w:r>
     </w:p>
     <w:bookmarkEnd w:id="20"/>
-    <w:bookmarkStart w:id="21" w:name="syntax"/>
+    <w:bookmarkStart w:id="21" w:name="requirements"/>
     <w:p>
       <w:pPr>
         <w:pStyle w:val="Heading2"/>
       </w:pPr>
       <w:r>
-        <w:t xml:space="preserve">Syntax:</w:t>
-      </w:r>
-    </w:p>
-    <w:p>
-      <w:pPr>
-        <w:pStyle w:val="SourceCode"/>
-      </w:pPr>
-      <w:r>
-        <w:rPr>
-          <w:rStyle w:val="VerbatimChar"/>
-        </w:rPr>
-        <w:t xml:space="preserve">pyNewCode.exe [path]</w:t>
-      </w:r>
-      <w:r>
-        <w:br/>
-      </w:r>
-      <w:r>
-        <w:br/>
-      </w:r>
-      <w:r>
-        <w:rPr>
-          <w:rStyle w:val="VerbatimChar"/>
-        </w:rPr>
-        <w:t xml:space="preserve">    Examples:</w:t>
-      </w:r>
-      <w:r>
-        <w:br/>
-      </w:r>
-      <w:r>
-        <w:rPr>
-          <w:rStyle w:val="VerbatimChar"/>
-        </w:rPr>
-        <w:t xml:space="preserve">        pyNewCode C:\Users\user\Desktop\MyProject</w:t>
-      </w:r>
-      <w:r>
-        <w:br/>
-      </w:r>
-      <w:r>
-        <w:rPr>
-          <w:rStyle w:val="VerbatimChar"/>
-        </w:rPr>
-        <w:t xml:space="preserve">        (will build the new in C:\Users\user\Desktop\myProject directory)</w:t>
+        <w:t xml:space="preserve">Requirements</w:t>
       </w:r>
     </w:p>
     <w:p>
@@ -387,64 +357,35 @@
         <w:pStyle w:val="FirstParagraph"/>
       </w:pPr>
       <w:r>
-        <w:t xml:space="preserve">OR</w:t>
-      </w:r>
-    </w:p>
-    <w:p>
-      <w:pPr>
-        <w:pStyle w:val="SourceCode"/>
-      </w:pPr>
-      <w:r>
-        <w:rPr>
-          <w:rStyle w:val="VerbatimChar"/>
-        </w:rPr>
-        <w:t xml:space="preserve">python pyNewCode.py [path]</w:t>
-      </w:r>
-      <w:r>
-        <w:br/>
-      </w:r>
-      <w:r>
-        <w:br/>
-      </w:r>
-      <w:r>
-        <w:rPr>
-          <w:rStyle w:val="VerbatimChar"/>
-        </w:rPr>
-        <w:t xml:space="preserve">    Examples:</w:t>
-      </w:r>
-      <w:r>
-        <w:br/>
-      </w:r>
-      <w:r>
-        <w:rPr>
-          <w:rStyle w:val="VerbatimChar"/>
-        </w:rPr>
-        <w:t xml:space="preserve">        python pyNewCode.py C:\Users\user\Desktop\MyProject</w:t>
-      </w:r>
-      <w:r>
-        <w:br/>
-      </w:r>
-      <w:r>
-        <w:rPr>
-          <w:rStyle w:val="VerbatimChar"/>
-        </w:rPr>
-        <w:t xml:space="preserve">        (will build the new project in C:\Users\user\Desktop\MyProject directory)</w:t>
-      </w:r>
-    </w:p>
-    <w:p>
-      <w:pPr>
-        <w:pStyle w:val="FirstParagraph"/>
-      </w:pPr>
-      <w:r>
-        <w:t xml:space="preserve">In either case, path is optional.</w:t>
-      </w:r>
-    </w:p>
-    <w:p>
-      <w:pPr>
-        <w:pStyle w:val="BodyText"/>
-      </w:pPr>
-      <w:r>
-        <w:t xml:space="preserve">If not specified, the current directory will be used.</w:t>
+        <w:rPr>
+          <w:b/>
+          <w:bCs/>
+        </w:rPr>
+        <w:t xml:space="preserve">Environment</w:t>
+      </w:r>
+      <w:r>
+        <w:t xml:space="preserve"> </w:t>
+      </w:r>
+      <w:r>
+        <w:t xml:space="preserve">- python 3.12+</w:t>
+      </w:r>
+      <w:r>
+        <w:t xml:space="preserve"> </w:t>
+      </w:r>
+      <w:r>
+        <w:t xml:space="preserve">- rich 13.3.5+</w:t>
+      </w:r>
+      <w:r>
+        <w:t xml:space="preserve"> </w:t>
+      </w:r>
+      <w:r>
+        <w:t xml:space="preserve">- yaml 0.2.5+</w:t>
+      </w:r>
+      <w:r>
+        <w:t xml:space="preserve"> </w:t>
+      </w:r>
+      <w:r>
+        <w:t xml:space="preserve">- All other packages are standard to python</w:t>
       </w:r>
     </w:p>
     <w:p>
@@ -455,13 +396,54 @@
       </w:r>
     </w:p>
     <w:bookmarkEnd w:id="21"/>
-    <w:bookmarkStart w:id="22" w:name="example-outputs"/>
+    <w:bookmarkStart w:id="22" w:name="syntax"/>
     <w:p>
       <w:pPr>
         <w:pStyle w:val="Heading2"/>
       </w:pPr>
       <w:r>
-        <w:t xml:space="preserve">Example Outputs</w:t>
+        <w:t xml:space="preserve">Syntax</w:t>
+      </w:r>
+    </w:p>
+    <w:p>
+      <w:pPr>
+        <w:pStyle w:val="SourceCode"/>
+      </w:pPr>
+      <w:r>
+        <w:rPr>
+          <w:rStyle w:val="VerbatimChar"/>
+        </w:rPr>
+        <w:t xml:space="preserve">pyNewCode.exe [path]</w:t>
+      </w:r>
+      <w:r>
+        <w:br/>
+      </w:r>
+      <w:r>
+        <w:br/>
+      </w:r>
+      <w:r>
+        <w:rPr>
+          <w:rStyle w:val="VerbatimChar"/>
+        </w:rPr>
+        <w:t xml:space="preserve">    Examples:</w:t>
+      </w:r>
+      <w:r>
+        <w:br/>
+      </w:r>
+      <w:r>
+        <w:rPr>
+          <w:rStyle w:val="VerbatimChar"/>
+        </w:rPr>
+        <w:t xml:space="preserve">        pyNewCode C:\Users\user\Desktop\MyProject</w:t>
+      </w:r>
+      <w:r>
+        <w:br/>
+      </w:r>
+      <w:r>
+        <w:rPr>
+          <w:rStyle w:val="VerbatimChar"/>
+        </w:rPr>
+        <w:t xml:space="preserve">        (will build the new in C:\Users\user\Desktop\myProject directory)</w:t>
       </w:r>
     </w:p>
     <w:p>
@@ -469,7 +451,7 @@
         <w:pStyle w:val="FirstParagraph"/>
       </w:pPr>
       <w:r>
-        <w:t xml:space="preserve">todo.txt file</w:t>
+        <w:t xml:space="preserve">OR</w:t>
       </w:r>
     </w:p>
     <w:p>
@@ -480,25 +462,37 @@
         <w:rPr>
           <w:rStyle w:val="VerbatimChar"/>
         </w:rPr>
-        <w:t xml:space="preserve"># YAML file todos:</w:t>
-      </w:r>
-      <w:r>
-        <w:br/>
-      </w:r>
-      <w:r>
-        <w:rPr>
-          <w:rStyle w:val="VerbatimChar"/>
-        </w:rPr>
-        <w:t xml:space="preserve">    - Change "author: Nobody" to your name</w:t>
-      </w:r>
-      <w:r>
-        <w:br/>
-      </w:r>
-      <w:r>
-        <w:rPr>
-          <w:rStyle w:val="VerbatimChar"/>
-        </w:rPr>
-        <w:t xml:space="preserve">    - Change "project: MyNewProject" to your project name</w:t>
+        <w:t xml:space="preserve">python pyNewCode.py [path]</w:t>
+      </w:r>
+      <w:r>
+        <w:br/>
+      </w:r>
+      <w:r>
+        <w:br/>
+      </w:r>
+      <w:r>
+        <w:rPr>
+          <w:rStyle w:val="VerbatimChar"/>
+        </w:rPr>
+        <w:t xml:space="preserve">    Examples:</w:t>
+      </w:r>
+      <w:r>
+        <w:br/>
+      </w:r>
+      <w:r>
+        <w:rPr>
+          <w:rStyle w:val="VerbatimChar"/>
+        </w:rPr>
+        <w:t xml:space="preserve">        python pyNewCode.py C:\Users\user\Desktop\MyProject</w:t>
+      </w:r>
+      <w:r>
+        <w:br/>
+      </w:r>
+      <w:r>
+        <w:rPr>
+          <w:rStyle w:val="VerbatimChar"/>
+        </w:rPr>
+        <w:t xml:space="preserve">        (will build the new project in C:\Users\user\Desktop\MyProject directory)</w:t>
       </w:r>
     </w:p>
     <w:p>
@@ -506,126 +500,15 @@
         <w:pStyle w:val="FirstParagraph"/>
       </w:pPr>
       <w:r>
-        <w:t xml:space="preserve">project.yaml file</w:t>
-      </w:r>
-    </w:p>
-    <w:p>
-      <w:pPr>
-        <w:pStyle w:val="SourceCode"/>
-      </w:pPr>
-      <w:r>
-        <w:rPr>
-          <w:rStyle w:val="VerbatimChar"/>
-        </w:rPr>
-        <w:t xml:space="preserve">author: Nobody</w:t>
-      </w:r>
-      <w:r>
-        <w:br/>
-      </w:r>
-      <w:r>
-        <w:rPr>
-          <w:rStyle w:val="VerbatimChar"/>
-        </w:rPr>
-        <w:t xml:space="preserve">directories:</w:t>
-      </w:r>
-      <w:r>
-        <w:br/>
-      </w:r>
-      <w:r>
-        <w:rPr>
-          <w:rStyle w:val="VerbatimChar"/>
-        </w:rPr>
-        <w:t xml:space="preserve">  config: config</w:t>
-      </w:r>
-      <w:r>
-        <w:br/>
-      </w:r>
-      <w:r>
-        <w:rPr>
-          <w:rStyle w:val="VerbatimChar"/>
-        </w:rPr>
-        <w:t xml:space="preserve">  logs: logs</w:t>
-      </w:r>
-      <w:r>
-        <w:br/>
-      </w:r>
-      <w:r>
-        <w:rPr>
-          <w:rStyle w:val="VerbatimChar"/>
-        </w:rPr>
-        <w:t xml:space="preserve">  modules: modules</w:t>
-      </w:r>
-      <w:r>
-        <w:br/>
-      </w:r>
-      <w:r>
-        <w:rPr>
-          <w:rStyle w:val="VerbatimChar"/>
-        </w:rPr>
-        <w:t xml:space="preserve">options:</w:t>
-      </w:r>
-      <w:r>
-        <w:br/>
-      </w:r>
-      <w:r>
-        <w:rPr>
-          <w:rStyle w:val="VerbatimChar"/>
-        </w:rPr>
-        <w:t xml:space="preserve">  logVerbose: true</w:t>
-      </w:r>
-      <w:r>
-        <w:br/>
-      </w:r>
-      <w:r>
-        <w:rPr>
-          <w:rStyle w:val="VerbatimChar"/>
-        </w:rPr>
-        <w:t xml:space="preserve">  logging: true</w:t>
-      </w:r>
-      <w:r>
-        <w:br/>
-      </w:r>
-      <w:r>
-        <w:rPr>
-          <w:rStyle w:val="VerbatimChar"/>
-        </w:rPr>
-        <w:t xml:space="preserve">  screenclear: true</w:t>
-      </w:r>
-      <w:r>
-        <w:br/>
-      </w:r>
-      <w:r>
-        <w:rPr>
-          <w:rStyle w:val="VerbatimChar"/>
-        </w:rPr>
-        <w:t xml:space="preserve">  screenpretty: true</w:t>
-      </w:r>
-      <w:r>
-        <w:br/>
-      </w:r>
-      <w:r>
-        <w:rPr>
-          <w:rStyle w:val="VerbatimChar"/>
-        </w:rPr>
-        <w:t xml:space="preserve">  screenprint: true</w:t>
-      </w:r>
-      <w:r>
-        <w:br/>
-      </w:r>
-      <w:r>
-        <w:rPr>
-          <w:rStyle w:val="VerbatimChar"/>
-        </w:rPr>
-        <w:t xml:space="preserve">project: MyNewProject</w:t>
-      </w:r>
-      <w:r>
-        <w:br/>
-      </w:r>
-      <w:r>
-        <w:rPr>
-          <w:rStyle w:val="VerbatimChar"/>
-        </w:rPr>
-        <w:t xml:space="preserve">version: 0.0.1</w:t>
+        <w:t xml:space="preserve">In either case, path is optional.</w:t>
+      </w:r>
+    </w:p>
+    <w:p>
+      <w:pPr>
+        <w:pStyle w:val="BodyText"/>
+      </w:pPr>
+      <w:r>
+        <w:t xml:space="preserve">If not specified, the current directory will be used.</w:t>
       </w:r>
     </w:p>
     <w:p>
@@ -636,7 +519,203 @@
       </w:r>
     </w:p>
     <w:bookmarkEnd w:id="22"/>
-    <w:bookmarkStart w:id="33" w:name="handy-newsletters"/>
+    <w:bookmarkStart w:id="23" w:name="example-outputs"/>
+    <w:p>
+      <w:pPr>
+        <w:pStyle w:val="Heading2"/>
+      </w:pPr>
+      <w:r>
+        <w:t xml:space="preserve">Example Outputs</w:t>
+      </w:r>
+    </w:p>
+    <w:p>
+      <w:pPr>
+        <w:pStyle w:val="FirstParagraph"/>
+      </w:pPr>
+      <w:r>
+        <w:t xml:space="preserve">todo.md file</w:t>
+      </w:r>
+    </w:p>
+    <w:p>
+      <w:pPr>
+        <w:pStyle w:val="SourceCode"/>
+      </w:pPr>
+      <w:r>
+        <w:rPr>
+          <w:rStyle w:val="VerbatimChar"/>
+        </w:rPr>
+        <w:t xml:space="preserve"># Project Todos</w:t>
+      </w:r>
+      <w:r>
+        <w:br/>
+      </w:r>
+      <w:r>
+        <w:br/>
+      </w:r>
+      <w:r>
+        <w:rPr>
+          <w:rStyle w:val="VerbatimChar"/>
+        </w:rPr>
+        <w:t xml:space="preserve">## YAML file todos:</w:t>
+      </w:r>
+      <w:r>
+        <w:br/>
+      </w:r>
+      <w:r>
+        <w:br/>
+      </w:r>
+      <w:r>
+        <w:rPr>
+          <w:rStyle w:val="VerbatimChar"/>
+        </w:rPr>
+        <w:t xml:space="preserve">    - Change "author: Nobody" to your name</w:t>
+      </w:r>
+      <w:r>
+        <w:br/>
+      </w:r>
+      <w:r>
+        <w:rPr>
+          <w:rStyle w:val="VerbatimChar"/>
+        </w:rPr>
+        <w:t xml:space="preserve">    - Change "project: MyNewProject" to your project name</w:t>
+      </w:r>
+    </w:p>
+    <w:p>
+      <w:pPr>
+        <w:pStyle w:val="FirstParagraph"/>
+      </w:pPr>
+      <w:r>
+        <w:t xml:space="preserve">project.yaml file</w:t>
+      </w:r>
+    </w:p>
+    <w:p>
+      <w:pPr>
+        <w:pStyle w:val="SourceCode"/>
+      </w:pPr>
+      <w:r>
+        <w:rPr>
+          <w:rStyle w:val="VerbatimChar"/>
+        </w:rPr>
+        <w:t xml:space="preserve">author: Nobody</w:t>
+      </w:r>
+      <w:r>
+        <w:br/>
+      </w:r>
+      <w:r>
+        <w:rPr>
+          <w:rStyle w:val="VerbatimChar"/>
+        </w:rPr>
+        <w:t xml:space="preserve">directories:</w:t>
+      </w:r>
+      <w:r>
+        <w:br/>
+      </w:r>
+      <w:r>
+        <w:rPr>
+          <w:rStyle w:val="VerbatimChar"/>
+        </w:rPr>
+        <w:t xml:space="preserve">  config: config</w:t>
+      </w:r>
+      <w:r>
+        <w:br/>
+      </w:r>
+      <w:r>
+        <w:rPr>
+          <w:rStyle w:val="VerbatimChar"/>
+        </w:rPr>
+        <w:t xml:space="preserve">  logs: logs</w:t>
+      </w:r>
+      <w:r>
+        <w:br/>
+      </w:r>
+      <w:r>
+        <w:rPr>
+          <w:rStyle w:val="VerbatimChar"/>
+        </w:rPr>
+        <w:t xml:space="preserve">  modules: modules</w:t>
+      </w:r>
+      <w:r>
+        <w:br/>
+      </w:r>
+      <w:r>
+        <w:rPr>
+          <w:rStyle w:val="VerbatimChar"/>
+        </w:rPr>
+        <w:t xml:space="preserve">options:</w:t>
+      </w:r>
+      <w:r>
+        <w:br/>
+      </w:r>
+      <w:r>
+        <w:rPr>
+          <w:rStyle w:val="VerbatimChar"/>
+        </w:rPr>
+        <w:t xml:space="preserve">  logVerbose: true</w:t>
+      </w:r>
+      <w:r>
+        <w:br/>
+      </w:r>
+      <w:r>
+        <w:rPr>
+          <w:rStyle w:val="VerbatimChar"/>
+        </w:rPr>
+        <w:t xml:space="preserve">  logging: true</w:t>
+      </w:r>
+      <w:r>
+        <w:br/>
+      </w:r>
+      <w:r>
+        <w:rPr>
+          <w:rStyle w:val="VerbatimChar"/>
+        </w:rPr>
+        <w:t xml:space="preserve">  screenclear: true</w:t>
+      </w:r>
+      <w:r>
+        <w:br/>
+      </w:r>
+      <w:r>
+        <w:rPr>
+          <w:rStyle w:val="VerbatimChar"/>
+        </w:rPr>
+        <w:t xml:space="preserve">  screenpretty: true</w:t>
+      </w:r>
+      <w:r>
+        <w:br/>
+      </w:r>
+      <w:r>
+        <w:rPr>
+          <w:rStyle w:val="VerbatimChar"/>
+        </w:rPr>
+        <w:t xml:space="preserve">  screenprint: true</w:t>
+      </w:r>
+      <w:r>
+        <w:br/>
+      </w:r>
+      <w:r>
+        <w:rPr>
+          <w:rStyle w:val="VerbatimChar"/>
+        </w:rPr>
+        <w:t xml:space="preserve">project: MyNewProject</w:t>
+      </w:r>
+      <w:r>
+        <w:br/>
+      </w:r>
+      <w:r>
+        <w:rPr>
+          <w:rStyle w:val="VerbatimChar"/>
+        </w:rPr>
+        <w:t xml:space="preserve">version: 0.0.1</w:t>
+      </w:r>
+    </w:p>
+    <w:p>
+      <w:r>
+        <w:pict>
+          <v:rect style="width:0;height:1.5pt" o:hralign="center" o:hrstd="t" o:hr="t"/>
+        </w:pict>
+      </w:r>
+    </w:p>
+    <w:bookmarkEnd w:id="23"/>
+    <w:bookmarkStart w:id="34" w:name="handy-newsletters"/>
     <w:p>
       <w:pPr>
         <w:pStyle w:val="Heading2"/>
@@ -653,7 +732,7 @@
           <w:numId w:val="1008"/>
         </w:numPr>
       </w:pPr>
-      <w:hyperlink r:id="rId23">
+      <w:hyperlink r:id="rId24">
         <w:r>
           <w:rPr>
             <w:rStyle w:val="Hyperlink"/>
@@ -670,7 +749,7 @@
           <w:numId w:val="1008"/>
         </w:numPr>
       </w:pPr>
-      <w:hyperlink r:id="rId24">
+      <w:hyperlink r:id="rId25">
         <w:r>
           <w:rPr>
             <w:rStyle w:val="Hyperlink"/>
@@ -687,7 +766,7 @@
           <w:numId w:val="1008"/>
         </w:numPr>
       </w:pPr>
-      <w:hyperlink r:id="rId25">
+      <w:hyperlink r:id="rId26">
         <w:r>
           <w:rPr>
             <w:rStyle w:val="Hyperlink"/>
@@ -704,7 +783,7 @@
           <w:numId w:val="1008"/>
         </w:numPr>
       </w:pPr>
-      <w:hyperlink r:id="rId26">
+      <w:hyperlink r:id="rId27">
         <w:r>
           <w:rPr>
             <w:rStyle w:val="Hyperlink"/>
@@ -721,7 +800,7 @@
           <w:numId w:val="1008"/>
         </w:numPr>
       </w:pPr>
-      <w:hyperlink r:id="rId27">
+      <w:hyperlink r:id="rId28">
         <w:r>
           <w:rPr>
             <w:rStyle w:val="Hyperlink"/>
@@ -738,7 +817,7 @@
           <w:numId w:val="1008"/>
         </w:numPr>
       </w:pPr>
-      <w:hyperlink r:id="rId28">
+      <w:hyperlink r:id="rId29">
         <w:r>
           <w:rPr>
             <w:rStyle w:val="Hyperlink"/>
@@ -755,7 +834,7 @@
           <w:numId w:val="1008"/>
         </w:numPr>
       </w:pPr>
-      <w:hyperlink r:id="rId29">
+      <w:hyperlink r:id="rId30">
         <w:r>
           <w:rPr>
             <w:rStyle w:val="Hyperlink"/>
@@ -772,7 +851,7 @@
           <w:numId w:val="1008"/>
         </w:numPr>
       </w:pPr>
-      <w:hyperlink r:id="rId30">
+      <w:hyperlink r:id="rId31">
         <w:r>
           <w:rPr>
             <w:rStyle w:val="Hyperlink"/>
@@ -789,7 +868,7 @@
           <w:numId w:val="1008"/>
         </w:numPr>
       </w:pPr>
-      <w:hyperlink r:id="rId31">
+      <w:hyperlink r:id="rId32">
         <w:r>
           <w:rPr>
             <w:rStyle w:val="Hyperlink"/>
@@ -806,7 +885,7 @@
           <w:numId w:val="1008"/>
         </w:numPr>
       </w:pPr>
-      <w:hyperlink r:id="rId32">
+      <w:hyperlink r:id="rId33">
         <w:r>
           <w:rPr>
             <w:rStyle w:val="Hyperlink"/>
@@ -815,8 +894,8 @@
         </w:r>
       </w:hyperlink>
     </w:p>
-    <w:bookmarkEnd w:id="33"/>
     <w:bookmarkEnd w:id="34"/>
+    <w:bookmarkEnd w:id="35"/>
     <w:sectPr/>
   </w:body>
 </w:document>

</xml_diff>

<commit_message>
v0.0.2.0 - Add file names to YAML file and configuration class
</commit_message>
<xml_diff>
--- a/readme.docx
+++ b/readme.docx
@@ -336,6 +336,14 @@
       </w:r>
     </w:p>
     <w:p>
+      <w:pPr>
+        <w:pStyle w:val="BodyText"/>
+      </w:pPr>
+      <w:r>
+        <w:t xml:space="preserve">Also, all filenames are driven by the YAML configuraiton file.</w:t>
+      </w:r>
+    </w:p>
+    <w:p>
       <w:r>
         <w:pict>
           <v:rect style="width:0;height:1.5pt" o:hralign="center" o:hrstd="t" o:hr="t"/>
@@ -434,16 +442,16 @@
         <w:rPr>
           <w:rStyle w:val="VerbatimChar"/>
         </w:rPr>
-        <w:t xml:space="preserve">        pyNewCode C:\Users\user\Desktop\MyProject</w:t>
-      </w:r>
-      <w:r>
-        <w:br/>
-      </w:r>
-      <w:r>
-        <w:rPr>
-          <w:rStyle w:val="VerbatimChar"/>
-        </w:rPr>
-        <w:t xml:space="preserve">        (will build the new in C:\Users\user\Desktop\myProject directory)</w:t>
+        <w:t xml:space="preserve">        pyNewCode C:\dev\MyProject</w:t>
+      </w:r>
+      <w:r>
+        <w:br/>
+      </w:r>
+      <w:r>
+        <w:rPr>
+          <w:rStyle w:val="VerbatimChar"/>
+        </w:rPr>
+        <w:t xml:space="preserve">        (will build the new project in C:\dev\myProject directory)</w:t>
       </w:r>
     </w:p>
     <w:p>
@@ -483,16 +491,16 @@
         <w:rPr>
           <w:rStyle w:val="VerbatimChar"/>
         </w:rPr>
-        <w:t xml:space="preserve">        python pyNewCode.py C:\Users\user\Desktop\MyProject</w:t>
-      </w:r>
-      <w:r>
-        <w:br/>
-      </w:r>
-      <w:r>
-        <w:rPr>
-          <w:rStyle w:val="VerbatimChar"/>
-        </w:rPr>
-        <w:t xml:space="preserve">        (will build the new project in C:\Users\user\Desktop\MyProject directory)</w:t>
+        <w:t xml:space="preserve">        python pyNewCode.py C:\dev\MyProject</w:t>
+      </w:r>
+      <w:r>
+        <w:br/>
+      </w:r>
+      <w:r>
+        <w:rPr>
+          <w:rStyle w:val="VerbatimChar"/>
+        </w:rPr>
+        <w:t xml:space="preserve">        (will build the new project in C:\dev\MyProject directory)</w:t>
       </w:r>
     </w:p>
     <w:p>
@@ -533,6 +541,10 @@
         <w:pStyle w:val="FirstParagraph"/>
       </w:pPr>
       <w:r>
+        <w:rPr>
+          <w:b/>
+          <w:bCs/>
+        </w:rPr>
         <w:t xml:space="preserve">todo.md file</w:t>
       </w:r>
     </w:p>
@@ -585,6 +597,10 @@
         <w:pStyle w:val="FirstParagraph"/>
       </w:pPr>
       <w:r>
+        <w:rPr>
+          <w:b/>
+          <w:bCs/>
+        </w:rPr>
         <w:t xml:space="preserve">project.yaml file</w:t>
       </w:r>
     </w:p>

</xml_diff>

<commit_message>
v0.0.2.3 - Update readme
</commit_message>
<xml_diff>
--- a/readme.docx
+++ b/readme.docx
@@ -254,7 +254,7 @@
         </w:numPr>
       </w:pPr>
       <w:r>
-        <w:t xml:space="preserve">Creates the project’s configuration file</w:t>
+        <w:t xml:space="preserve">Creates the project’s configuration.py file</w:t>
       </w:r>
     </w:p>
     <w:p>
@@ -266,17 +266,31 @@
         </w:numPr>
       </w:pPr>
       <w:r>
-        <w:t xml:space="preserve">Creates the project’s modules\</w:t>
-      </w:r>
-      <w:r>
-        <w:rPr>
-          <w:b/>
-          <w:bCs/>
-        </w:rPr>
-        <w:t xml:space="preserve">init</w:t>
-      </w:r>
-      <w:r>
-        <w:t xml:space="preserve">.py file</w:t>
+        <w:t xml:space="preserve">Creates the project’s message.py output &amp; logging file</w:t>
+      </w:r>
+    </w:p>
+    <w:p>
+      <w:pPr>
+        <w:pStyle w:val="Compact"/>
+        <w:numPr>
+          <w:ilvl w:val="1"/>
+          <w:numId w:val="1006"/>
+        </w:numPr>
+      </w:pPr>
+      <w:r>
+        <w:t xml:space="preserve">Creates the project’s modules init.py dunder file</w:t>
+      </w:r>
+    </w:p>
+    <w:p>
+      <w:pPr>
+        <w:pStyle w:val="Compact"/>
+        <w:numPr>
+          <w:ilvl w:val="1"/>
+          <w:numId w:val="1006"/>
+        </w:numPr>
+      </w:pPr>
+      <w:r>
+        <w:t xml:space="preserve">Creates the project’s constants.py file to contain (almost) all of the application’s constants</w:t>
       </w:r>
     </w:p>
     <w:p>

</xml_diff>